<commit_message>
Update Term Project Modeling.docx
</commit_message>
<xml_diff>
--- a/docs/Term Project Modeling.docx
+++ b/docs/Term Project Modeling.docx
@@ -174,6 +174,115 @@
         <w:t>.</w:t>
       </w:r>
     </w:p>
+    <w:p/>
+    <w:p/>
+    <w:p>
+      <w:r>
+        <w:rPr>
+          <w:noProof/>
+        </w:rPr>
+        <w:lastRenderedPageBreak/>
+        <w:drawing>
+          <wp:inline distT="0" distB="0" distL="0" distR="0" wp14:anchorId="1EE6868C" wp14:editId="3D4B62A0">
+            <wp:extent cx="5943600" cy="4926330"/>
+            <wp:effectExtent l="0" t="0" r="0" b="7620"/>
+            <wp:docPr id="1141118908" name="Picture 1" descr="A screenshot of a white sheet&#10;&#10;Description automatically generated"/>
+            <wp:cNvGraphicFramePr>
+              <a:graphicFrameLocks xmlns:a="http://schemas.openxmlformats.org/drawingml/2006/main" noChangeAspect="1"/>
+            </wp:cNvGraphicFramePr>
+            <a:graphic xmlns:a="http://schemas.openxmlformats.org/drawingml/2006/main">
+              <a:graphicData uri="http://schemas.openxmlformats.org/drawingml/2006/picture">
+                <pic:pic xmlns:pic="http://schemas.openxmlformats.org/drawingml/2006/picture">
+                  <pic:nvPicPr>
+                    <pic:cNvPr id="1141118908" name="Picture 1" descr="A screenshot of a white sheet&#10;&#10;Description automatically generated"/>
+                    <pic:cNvPicPr/>
+                  </pic:nvPicPr>
+                  <pic:blipFill>
+                    <a:blip r:embed="rId7"/>
+                    <a:stretch>
+                      <a:fillRect/>
+                    </a:stretch>
+                  </pic:blipFill>
+                  <pic:spPr>
+                    <a:xfrm>
+                      <a:off x="0" y="0"/>
+                      <a:ext cx="5943600" cy="4926330"/>
+                    </a:xfrm>
+                    <a:prstGeom prst="rect">
+                      <a:avLst/>
+                    </a:prstGeom>
+                  </pic:spPr>
+                </pic:pic>
+              </a:graphicData>
+            </a:graphic>
+          </wp:inline>
+        </w:drawing>
+      </w:r>
+    </w:p>
+    <w:p>
+      <w:hyperlink r:id="rId8" w:history="1">
+        <w:r>
+          <w:rPr>
+            <w:rStyle w:val="Hyperlink"/>
+          </w:rPr>
+          <w:t>https://www.pololu.com/search/compare/271/0,s,8,1,94,9,101,102,103,104,179/196,197,198,201,10,12,11,5,151,182,183,184,185,186,2,125,162/x</w:t>
+        </w:r>
+      </w:hyperlink>
+    </w:p>
+    <w:p>
+      <w:r>
+        <w:rPr>
+          <w:noProof/>
+        </w:rPr>
+        <w:lastRenderedPageBreak/>
+        <w:drawing>
+          <wp:inline distT="0" distB="0" distL="0" distR="0" wp14:anchorId="4D319297" wp14:editId="3A9B3FAF">
+            <wp:extent cx="5943600" cy="6344285"/>
+            <wp:effectExtent l="0" t="0" r="0" b="0"/>
+            <wp:docPr id="510074490" name="Picture 1" descr="A screenshot of a computer&#10;&#10;Description automatically generated"/>
+            <wp:cNvGraphicFramePr>
+              <a:graphicFrameLocks xmlns:a="http://schemas.openxmlformats.org/drawingml/2006/main" noChangeAspect="1"/>
+            </wp:cNvGraphicFramePr>
+            <a:graphic xmlns:a="http://schemas.openxmlformats.org/drawingml/2006/main">
+              <a:graphicData uri="http://schemas.openxmlformats.org/drawingml/2006/picture">
+                <pic:pic xmlns:pic="http://schemas.openxmlformats.org/drawingml/2006/picture">
+                  <pic:nvPicPr>
+                    <pic:cNvPr id="510074490" name="Picture 1" descr="A screenshot of a computer&#10;&#10;Description automatically generated"/>
+                    <pic:cNvPicPr/>
+                  </pic:nvPicPr>
+                  <pic:blipFill>
+                    <a:blip r:embed="rId9"/>
+                    <a:stretch>
+                      <a:fillRect/>
+                    </a:stretch>
+                  </pic:blipFill>
+                  <pic:spPr>
+                    <a:xfrm>
+                      <a:off x="0" y="0"/>
+                      <a:ext cx="5943600" cy="6344285"/>
+                    </a:xfrm>
+                    <a:prstGeom prst="rect">
+                      <a:avLst/>
+                    </a:prstGeom>
+                  </pic:spPr>
+                </pic:pic>
+              </a:graphicData>
+            </a:graphic>
+          </wp:inline>
+        </w:drawing>
+      </w:r>
+    </w:p>
+    <w:p>
+      <w:hyperlink r:id="rId10" w:history="1">
+        <w:r>
+          <w:rPr>
+            <w:rStyle w:val="Hyperlink"/>
+          </w:rPr>
+          <w:t>https://www.pololu.com/product/4750/specs</w:t>
+        </w:r>
+      </w:hyperlink>
+    </w:p>
+    <w:p/>
     <w:p/>
     <w:p/>
     <w:sectPr>
@@ -682,6 +791,29 @@
       <w:szCs w:val="32"/>
     </w:rPr>
   </w:style>
+  <w:style w:type="character" w:styleId="Hyperlink">
+    <w:name w:val="Hyperlink"/>
+    <w:basedOn w:val="DefaultParagraphFont"/>
+    <w:uiPriority w:val="99"/>
+    <w:unhideWhenUsed/>
+    <w:rsid w:val="0007497A"/>
+    <w:rPr>
+      <w:color w:val="0563C1" w:themeColor="hyperlink"/>
+      <w:u w:val="single"/>
+    </w:rPr>
+  </w:style>
+  <w:style w:type="character" w:styleId="UnresolvedMention">
+    <w:name w:val="Unresolved Mention"/>
+    <w:basedOn w:val="DefaultParagraphFont"/>
+    <w:uiPriority w:val="99"/>
+    <w:semiHidden/>
+    <w:unhideWhenUsed/>
+    <w:rsid w:val="0007497A"/>
+    <w:rPr>
+      <w:color w:val="605E5C"/>
+      <w:shd w:val="clear" w:color="auto" w:fill="E1DFDD"/>
+    </w:rPr>
+  </w:style>
 </w:styles>
 </file>
 

</xml_diff>